<commit_message>
updated examples mod cat
</commit_message>
<xml_diff>
--- a/examples/moderation1 cat.docx
+++ b/examples/moderation1 cat.docx
@@ -142,10 +142,203 @@
       </w:r>
     </w:p>
     <w:p/>
+    <w:p>
+      <w:r>
+        <w:t>Illiteracy (continuous)</w:t>
+      </w:r>
+      <w:r>
+        <w:t xml:space="preserve"> (1)</w:t>
+      </w:r>
+    </w:p>
+    <w:p>
+      <w:r>
+        <w:t xml:space="preserve">Murder (categorical) </w:t>
+      </w:r>
+      <w:r>
+        <w:sym w:font="Wingdings" w:char="F0E0"/>
+      </w:r>
+      <w:r>
+        <w:t xml:space="preserve"> K-1 number of variables </w:t>
+      </w:r>
+      <w:r>
+        <w:t>(2)</w:t>
+      </w:r>
+    </w:p>
+    <w:p>
+      <w:r>
+        <w:t xml:space="preserve">Interaction </w:t>
+      </w:r>
+      <w:r>
+        <w:sym w:font="Wingdings" w:char="F0E0"/>
+      </w:r>
+      <w:r>
+        <w:t xml:space="preserve"> Number for X times the number for M = (2)</w:t>
+      </w:r>
+    </w:p>
+    <w:p>
+      <w:r>
+        <w:t xml:space="preserve">One group gets coded as all zeroes </w:t>
+      </w:r>
+    </w:p>
+    <w:p>
+      <w:r>
+        <w:t>One group gets coded as 1 and then zeroes</w:t>
+      </w:r>
+    </w:p>
+    <w:p>
+      <w:r>
+        <w:t>One group gets coded as zero and then 1</w:t>
+      </w:r>
+    </w:p>
     <w:p/>
-    <w:p>
-      <w:bookmarkStart w:id="0" w:name="_GoBack"/>
-      <w:bookmarkEnd w:id="0"/>
+    <w:tbl>
+      <w:tblPr>
+        <w:tblStyle w:val="TableGrid"/>
+        <w:tblW w:w="0" w:type="auto"/>
+        <w:tblLook w:val="04A0" w:firstRow="1" w:lastRow="0" w:firstColumn="1" w:lastColumn="0" w:noHBand="0" w:noVBand="1"/>
+      </w:tblPr>
+      <w:tblGrid>
+        <w:gridCol w:w="3116"/>
+        <w:gridCol w:w="3117"/>
+        <w:gridCol w:w="3117"/>
+      </w:tblGrid>
+      <w:tr>
+        <w:tc>
+          <w:tcPr>
+            <w:tcW w:w="3116" w:type="dxa"/>
+          </w:tcPr>
+          <w:p>
+            <w:r>
+              <w:t>Group</w:t>
+            </w:r>
+          </w:p>
+        </w:tc>
+        <w:tc>
+          <w:tcPr>
+            <w:tcW w:w="3117" w:type="dxa"/>
+          </w:tcPr>
+          <w:p>
+            <w:r>
+              <w:t>Var 1</w:t>
+            </w:r>
+          </w:p>
+        </w:tc>
+        <w:tc>
+          <w:tcPr>
+            <w:tcW w:w="3117" w:type="dxa"/>
+          </w:tcPr>
+          <w:p>
+            <w:r>
+              <w:t>Var 2</w:t>
+            </w:r>
+          </w:p>
+        </w:tc>
+      </w:tr>
+      <w:tr>
+        <w:tc>
+          <w:tcPr>
+            <w:tcW w:w="3116" w:type="dxa"/>
+          </w:tcPr>
+          <w:p>
+            <w:r>
+              <w:t>Low</w:t>
+            </w:r>
+          </w:p>
+        </w:tc>
+        <w:tc>
+          <w:tcPr>
+            <w:tcW w:w="3117" w:type="dxa"/>
+          </w:tcPr>
+          <w:p>
+            <w:r>
+              <w:t>0</w:t>
+            </w:r>
+          </w:p>
+        </w:tc>
+        <w:tc>
+          <w:tcPr>
+            <w:tcW w:w="3117" w:type="dxa"/>
+          </w:tcPr>
+          <w:p>
+            <w:r>
+              <w:t>0</w:t>
+            </w:r>
+          </w:p>
+        </w:tc>
+      </w:tr>
+      <w:tr>
+        <w:tc>
+          <w:tcPr>
+            <w:tcW w:w="3116" w:type="dxa"/>
+          </w:tcPr>
+          <w:p>
+            <w:r>
+              <w:t>Average</w:t>
+            </w:r>
+          </w:p>
+        </w:tc>
+        <w:tc>
+          <w:tcPr>
+            <w:tcW w:w="3117" w:type="dxa"/>
+          </w:tcPr>
+          <w:p>
+            <w:r>
+              <w:t>1</w:t>
+            </w:r>
+          </w:p>
+        </w:tc>
+        <w:tc>
+          <w:tcPr>
+            <w:tcW w:w="3117" w:type="dxa"/>
+          </w:tcPr>
+          <w:p>
+            <w:r>
+              <w:t>0</w:t>
+            </w:r>
+          </w:p>
+        </w:tc>
+      </w:tr>
+      <w:tr>
+        <w:tc>
+          <w:tcPr>
+            <w:tcW w:w="3116" w:type="dxa"/>
+          </w:tcPr>
+          <w:p>
+            <w:r>
+              <w:t>High</w:t>
+            </w:r>
+          </w:p>
+        </w:tc>
+        <w:tc>
+          <w:tcPr>
+            <w:tcW w:w="3117" w:type="dxa"/>
+          </w:tcPr>
+          <w:p>
+            <w:r>
+              <w:t>0</w:t>
+            </w:r>
+          </w:p>
+        </w:tc>
+        <w:tc>
+          <w:tcPr>
+            <w:tcW w:w="3117" w:type="dxa"/>
+          </w:tcPr>
+          <w:p>
+            <w:r>
+              <w:t>1</w:t>
+            </w:r>
+          </w:p>
+        </w:tc>
+      </w:tr>
+    </w:tbl>
+    <w:p/>
+    <w:p>
+      <w:r>
+        <w:t xml:space="preserve">Each variable represents group with all zeroes versus group with a 1. </w:t>
+      </w:r>
+    </w:p>
+    <w:p/>
+    <w:p>
       <w:r>
         <w:t>First way for overall R</w:t>
       </w:r>
@@ -155,19 +348,116 @@
         </w:rPr>
         <w:t>2</w:t>
       </w:r>
+      <w:r>
+        <w:rPr>
+          <w:vertAlign w:val="superscript"/>
+        </w:rPr>
+        <w:t xml:space="preserve"> </w:t>
+      </w:r>
+      <w:r>
+        <w:t>all 5 predictors</w:t>
+      </w:r>
     </w:p>
     <w:p/>
+    <w:p>
+      <w:r>
+        <w:lastRenderedPageBreak/>
+        <w:drawing>
+          <wp:inline distT="0" distB="0" distL="0" distR="0" wp14:anchorId="69EEEDFC" wp14:editId="43574DC9">
+            <wp:extent cx="5943600" cy="2421890"/>
+            <wp:effectExtent l="0" t="0" r="0" b="3810"/>
+            <wp:docPr id="3" name="Picture 3"/>
+            <wp:cNvGraphicFramePr>
+              <a:graphicFrameLocks xmlns:a="http://schemas.openxmlformats.org/drawingml/2006/main" noChangeAspect="1"/>
+            </wp:cNvGraphicFramePr>
+            <a:graphic xmlns:a="http://schemas.openxmlformats.org/drawingml/2006/main">
+              <a:graphicData uri="http://schemas.openxmlformats.org/drawingml/2006/picture">
+                <pic:pic xmlns:pic="http://schemas.openxmlformats.org/drawingml/2006/picture">
+                  <pic:nvPicPr>
+                    <pic:cNvPr id="1" name=""/>
+                    <pic:cNvPicPr/>
+                  </pic:nvPicPr>
+                  <pic:blipFill>
+                    <a:blip r:embed="rId6"/>
+                    <a:stretch>
+                      <a:fillRect/>
+                    </a:stretch>
+                  </pic:blipFill>
+                  <pic:spPr>
+                    <a:xfrm>
+                      <a:off x="0" y="0"/>
+                      <a:ext cx="5943600" cy="2421890"/>
+                    </a:xfrm>
+                    <a:prstGeom prst="rect">
+                      <a:avLst/>
+                    </a:prstGeom>
+                  </pic:spPr>
+                </pic:pic>
+              </a:graphicData>
+            </a:graphic>
+          </wp:inline>
+        </w:drawing>
+      </w:r>
+    </w:p>
     <w:p/>
+    <w:p>
+      <w:r>
+        <w:t>Second way for increase in R</w:t>
+      </w:r>
+      <w:r>
+        <w:rPr>
+          <w:vertAlign w:val="superscript"/>
+        </w:rPr>
+        <w:t>2</w:t>
+      </w:r>
+      <w:r>
+        <w:rPr>
+          <w:vertAlign w:val="superscript"/>
+        </w:rPr>
+        <w:t xml:space="preserve"> </w:t>
+      </w:r>
+      <w:r>
+        <w:t xml:space="preserve">just the interaction 2 predictors </w:t>
+      </w:r>
+    </w:p>
     <w:p/>
     <w:p>
       <w:r>
-        <w:t>Second way for increase in R</w:t>
-      </w:r>
-      <w:r>
-        <w:rPr>
-          <w:vertAlign w:val="superscript"/>
-        </w:rPr>
-        <w:t>2</w:t>
+        <w:drawing>
+          <wp:inline distT="0" distB="0" distL="0" distR="0" wp14:anchorId="53A855BE" wp14:editId="5DA404BE">
+            <wp:extent cx="5943600" cy="2527935"/>
+            <wp:effectExtent l="0" t="0" r="0" b="0"/>
+            <wp:docPr id="2" name="Picture 2"/>
+            <wp:cNvGraphicFramePr>
+              <a:graphicFrameLocks xmlns:a="http://schemas.openxmlformats.org/drawingml/2006/main" noChangeAspect="1"/>
+            </wp:cNvGraphicFramePr>
+            <a:graphic xmlns:a="http://schemas.openxmlformats.org/drawingml/2006/main">
+              <a:graphicData uri="http://schemas.openxmlformats.org/drawingml/2006/picture">
+                <pic:pic xmlns:pic="http://schemas.openxmlformats.org/drawingml/2006/picture">
+                  <pic:nvPicPr>
+                    <pic:cNvPr id="1" name=""/>
+                    <pic:cNvPicPr/>
+                  </pic:nvPicPr>
+                  <pic:blipFill>
+                    <a:blip r:embed="rId7"/>
+                    <a:stretch>
+                      <a:fillRect/>
+                    </a:stretch>
+                  </pic:blipFill>
+                  <pic:spPr>
+                    <a:xfrm>
+                      <a:off x="0" y="0"/>
+                      <a:ext cx="5943600" cy="2527935"/>
+                    </a:xfrm>
+                    <a:prstGeom prst="rect">
+                      <a:avLst/>
+                    </a:prstGeom>
+                  </pic:spPr>
+                </pic:pic>
+              </a:graphicData>
+            </a:graphic>
+          </wp:inline>
+        </w:drawing>
       </w:r>
     </w:p>
     <w:p/>
@@ -192,6 +482,86 @@
       </w:r>
     </w:p>
     <w:p/>
+    <w:p>
+      <w:r>
+        <w:lastRenderedPageBreak/>
+        <w:drawing>
+          <wp:inline distT="0" distB="0" distL="0" distR="0" wp14:anchorId="455ABD28" wp14:editId="45177681">
+            <wp:extent cx="4572000" cy="2603500"/>
+            <wp:effectExtent l="0" t="0" r="0" b="0"/>
+            <wp:docPr id="4" name="Picture 4"/>
+            <wp:cNvGraphicFramePr>
+              <a:graphicFrameLocks xmlns:a="http://schemas.openxmlformats.org/drawingml/2006/main" noChangeAspect="1"/>
+            </wp:cNvGraphicFramePr>
+            <a:graphic xmlns:a="http://schemas.openxmlformats.org/drawingml/2006/main">
+              <a:graphicData uri="http://schemas.openxmlformats.org/drawingml/2006/picture">
+                <pic:pic xmlns:pic="http://schemas.openxmlformats.org/drawingml/2006/picture">
+                  <pic:nvPicPr>
+                    <pic:cNvPr id="1" name=""/>
+                    <pic:cNvPicPr/>
+                  </pic:nvPicPr>
+                  <pic:blipFill>
+                    <a:blip r:embed="rId8"/>
+                    <a:stretch>
+                      <a:fillRect/>
+                    </a:stretch>
+                  </pic:blipFill>
+                  <pic:spPr>
+                    <a:xfrm>
+                      <a:off x="0" y="0"/>
+                      <a:ext cx="4572000" cy="2603500"/>
+                    </a:xfrm>
+                    <a:prstGeom prst="rect">
+                      <a:avLst/>
+                    </a:prstGeom>
+                  </pic:spPr>
+                </pic:pic>
+              </a:graphicData>
+            </a:graphic>
+          </wp:inline>
+        </w:drawing>
+      </w:r>
+    </w:p>
+    <w:p/>
+    <w:p>
+      <w:r>
+        <w:drawing>
+          <wp:inline distT="0" distB="0" distL="0" distR="0" wp14:anchorId="36B0ED5B" wp14:editId="38AB7098">
+            <wp:extent cx="5943600" cy="2144395"/>
+            <wp:effectExtent l="0" t="0" r="0" b="1905"/>
+            <wp:docPr id="5" name="Picture 5"/>
+            <wp:cNvGraphicFramePr>
+              <a:graphicFrameLocks xmlns:a="http://schemas.openxmlformats.org/drawingml/2006/main" noChangeAspect="1"/>
+            </wp:cNvGraphicFramePr>
+            <a:graphic xmlns:a="http://schemas.openxmlformats.org/drawingml/2006/main">
+              <a:graphicData uri="http://schemas.openxmlformats.org/drawingml/2006/picture">
+                <pic:pic xmlns:pic="http://schemas.openxmlformats.org/drawingml/2006/picture">
+                  <pic:nvPicPr>
+                    <pic:cNvPr id="1" name=""/>
+                    <pic:cNvPicPr/>
+                  </pic:nvPicPr>
+                  <pic:blipFill>
+                    <a:blip r:embed="rId9"/>
+                    <a:stretch>
+                      <a:fillRect/>
+                    </a:stretch>
+                  </pic:blipFill>
+                  <pic:spPr>
+                    <a:xfrm>
+                      <a:off x="0" y="0"/>
+                      <a:ext cx="5943600" cy="2144395"/>
+                    </a:xfrm>
+                    <a:prstGeom prst="rect">
+                      <a:avLst/>
+                    </a:prstGeom>
+                  </pic:spPr>
+                </pic:pic>
+              </a:graphicData>
+            </a:graphic>
+          </wp:inline>
+        </w:drawing>
+      </w:r>
+    </w:p>
     <w:p/>
     <w:p>
       <w:pPr>
@@ -233,7 +603,6 @@
         </w:numPr>
       </w:pPr>
       <w:r>
-        <w:lastRenderedPageBreak/>
         <w:t>Mahalanobis</w:t>
       </w:r>
     </w:p>
@@ -248,6 +617,9 @@
       <w:r>
         <w:t xml:space="preserve">DF = </w:t>
       </w:r>
+      <w:r>
+        <w:t>number of IV variables in the equation (1)</w:t>
+      </w:r>
     </w:p>
     <w:p>
       <w:pPr>
@@ -260,6 +632,9 @@
       <w:r>
         <w:t xml:space="preserve">Cut off equals = </w:t>
       </w:r>
+      <w:r>
+        <w:t>10.83</w:t>
+      </w:r>
     </w:p>
     <w:p>
       <w:pPr>
@@ -274,6 +649,47 @@
       </w:r>
     </w:p>
     <w:p>
+      <w:r>
+        <w:lastRenderedPageBreak/>
+        <w:drawing>
+          <wp:inline distT="0" distB="0" distL="0" distR="0" wp14:anchorId="055C7D6E" wp14:editId="48448E52">
+            <wp:extent cx="3175000" cy="2133600"/>
+            <wp:effectExtent l="0" t="0" r="0" b="0"/>
+            <wp:docPr id="1" name="Picture 1"/>
+            <wp:cNvGraphicFramePr>
+              <a:graphicFrameLocks xmlns:a="http://schemas.openxmlformats.org/drawingml/2006/main" noChangeAspect="1"/>
+            </wp:cNvGraphicFramePr>
+            <a:graphic xmlns:a="http://schemas.openxmlformats.org/drawingml/2006/main">
+              <a:graphicData uri="http://schemas.openxmlformats.org/drawingml/2006/picture">
+                <pic:pic xmlns:pic="http://schemas.openxmlformats.org/drawingml/2006/picture">
+                  <pic:nvPicPr>
+                    <pic:cNvPr id="1" name=""/>
+                    <pic:cNvPicPr/>
+                  </pic:nvPicPr>
+                  <pic:blipFill>
+                    <a:blip r:embed="rId10"/>
+                    <a:stretch>
+                      <a:fillRect/>
+                    </a:stretch>
+                  </pic:blipFill>
+                  <pic:spPr>
+                    <a:xfrm>
+                      <a:off x="0" y="0"/>
+                      <a:ext cx="3175000" cy="2133600"/>
+                    </a:xfrm>
+                    <a:prstGeom prst="rect">
+                      <a:avLst/>
+                    </a:prstGeom>
+                  </pic:spPr>
+                </pic:pic>
+              </a:graphicData>
+            </a:graphic>
+          </wp:inline>
+        </w:drawing>
+      </w:r>
+    </w:p>
+    <w:p/>
+    <w:p>
       <w:pPr>
         <w:pStyle w:val="ListParagraph"/>
         <w:numPr>
@@ -306,7 +722,16 @@
         </w:numPr>
       </w:pPr>
       <w:r>
-        <w:t xml:space="preserve">4/(50 – 4 – 1) = </w:t>
+        <w:t xml:space="preserve">4/(50 – </w:t>
+      </w:r>
+      <w:r>
+        <w:t>1</w:t>
+      </w:r>
+      <w:r>
+        <w:t xml:space="preserve"> – 1) = </w:t>
+      </w:r>
+      <w:r>
+        <w:t>.083</w:t>
       </w:r>
     </w:p>
     <w:p>
@@ -342,7 +767,13 @@
         </w:numPr>
       </w:pPr>
       <w:r>
-        <w:t xml:space="preserve">(2*4 + 2)/50 = </w:t>
+        <w:t>(2*1</w:t>
+      </w:r>
+      <w:r>
+        <w:t xml:space="preserve"> + 2)/50 = </w:t>
+      </w:r>
+      <w:r>
+        <w:t>.080</w:t>
       </w:r>
     </w:p>
     <w:p>
@@ -370,6 +801,11 @@
       </w:r>
     </w:p>
     <w:p/>
+    <w:p>
+      <w:r>
+        <w:t>Not necessary because only one continuous IV.</w:t>
+      </w:r>
+    </w:p>
     <w:p/>
     <w:p>
       <w:pPr>
@@ -397,6 +833,60 @@
         <w:autoSpaceDN w:val="0"/>
         <w:adjustRightInd w:val="0"/>
       </w:pPr>
+      <w:r>
+        <w:rPr>
+          <w:noProof/>
+        </w:rPr>
+        <w:lastRenderedPageBreak/>
+        <w:drawing>
+          <wp:inline distT="0" distB="0" distL="0" distR="0" wp14:anchorId="3508EA08" wp14:editId="755A7E44">
+            <wp:extent cx="5943600" cy="4753610"/>
+            <wp:effectExtent l="0" t="0" r="0" b="0"/>
+            <wp:docPr id="7" name="Picture 7"/>
+            <wp:cNvGraphicFramePr>
+              <a:graphicFrameLocks xmlns:a="http://schemas.openxmlformats.org/drawingml/2006/main" noChangeAspect="1"/>
+            </wp:cNvGraphicFramePr>
+            <a:graphic xmlns:a="http://schemas.openxmlformats.org/drawingml/2006/main">
+              <a:graphicData uri="http://schemas.openxmlformats.org/drawingml/2006/picture">
+                <pic:pic xmlns:pic="http://schemas.openxmlformats.org/drawingml/2006/picture">
+                  <pic:nvPicPr>
+                    <pic:cNvPr id="0" name="Picture 6"/>
+                    <pic:cNvPicPr>
+                      <a:picLocks noChangeAspect="1" noChangeArrowheads="1"/>
+                    </pic:cNvPicPr>
+                  </pic:nvPicPr>
+                  <pic:blipFill>
+                    <a:blip r:embed="rId11">
+                      <a:extLst>
+                        <a:ext uri="{28A0092B-C50C-407E-A947-70E740481C1C}">
+                          <a14:useLocalDpi xmlns:a14="http://schemas.microsoft.com/office/drawing/2010/main" val="0"/>
+                        </a:ext>
+                      </a:extLst>
+                    </a:blip>
+                    <a:srcRect/>
+                    <a:stretch>
+                      <a:fillRect/>
+                    </a:stretch>
+                  </pic:blipFill>
+                  <pic:spPr bwMode="auto">
+                    <a:xfrm>
+                      <a:off x="0" y="0"/>
+                      <a:ext cx="5943600" cy="4753610"/>
+                    </a:xfrm>
+                    <a:prstGeom prst="rect">
+                      <a:avLst/>
+                    </a:prstGeom>
+                    <a:noFill/>
+                    <a:ln>
+                      <a:noFill/>
+                    </a:ln>
+                  </pic:spPr>
+                </pic:pic>
+              </a:graphicData>
+            </a:graphic>
+          </wp:inline>
+        </w:drawing>
+      </w:r>
     </w:p>
     <w:p/>
     <w:p>
@@ -418,6 +908,60 @@
         <w:autoSpaceDN w:val="0"/>
         <w:adjustRightInd w:val="0"/>
       </w:pPr>
+      <w:r>
+        <w:rPr>
+          <w:noProof/>
+        </w:rPr>
+        <w:lastRenderedPageBreak/>
+        <w:drawing>
+          <wp:inline distT="0" distB="0" distL="0" distR="0" wp14:anchorId="6588D5B8" wp14:editId="72DE53E5">
+            <wp:extent cx="5943600" cy="4753610"/>
+            <wp:effectExtent l="0" t="0" r="0" b="0"/>
+            <wp:docPr id="8" name="Picture 8"/>
+            <wp:cNvGraphicFramePr>
+              <a:graphicFrameLocks xmlns:a="http://schemas.openxmlformats.org/drawingml/2006/main" noChangeAspect="1"/>
+            </wp:cNvGraphicFramePr>
+            <a:graphic xmlns:a="http://schemas.openxmlformats.org/drawingml/2006/main">
+              <a:graphicData uri="http://schemas.openxmlformats.org/drawingml/2006/picture">
+                <pic:pic xmlns:pic="http://schemas.openxmlformats.org/drawingml/2006/picture">
+                  <pic:nvPicPr>
+                    <pic:cNvPr id="0" name="Picture 8"/>
+                    <pic:cNvPicPr>
+                      <a:picLocks noChangeAspect="1" noChangeArrowheads="1"/>
+                    </pic:cNvPicPr>
+                  </pic:nvPicPr>
+                  <pic:blipFill>
+                    <a:blip r:embed="rId12">
+                      <a:extLst>
+                        <a:ext uri="{28A0092B-C50C-407E-A947-70E740481C1C}">
+                          <a14:useLocalDpi xmlns:a14="http://schemas.microsoft.com/office/drawing/2010/main" val="0"/>
+                        </a:ext>
+                      </a:extLst>
+                    </a:blip>
+                    <a:srcRect/>
+                    <a:stretch>
+                      <a:fillRect/>
+                    </a:stretch>
+                  </pic:blipFill>
+                  <pic:spPr bwMode="auto">
+                    <a:xfrm>
+                      <a:off x="0" y="0"/>
+                      <a:ext cx="5943600" cy="4753610"/>
+                    </a:xfrm>
+                    <a:prstGeom prst="rect">
+                      <a:avLst/>
+                    </a:prstGeom>
+                    <a:noFill/>
+                    <a:ln>
+                      <a:noFill/>
+                    </a:ln>
+                  </pic:spPr>
+                </pic:pic>
+              </a:graphicData>
+            </a:graphic>
+          </wp:inline>
+        </w:drawing>
+      </w:r>
     </w:p>
     <w:p>
       <w:pPr>
@@ -453,6 +997,69 @@
         <w:autoSpaceDN w:val="0"/>
         <w:adjustRightInd w:val="0"/>
       </w:pPr>
+      <w:r>
+        <w:rPr>
+          <w:noProof/>
+        </w:rPr>
+        <w:lastRenderedPageBreak/>
+        <w:drawing>
+          <wp:inline distT="0" distB="0" distL="0" distR="0" wp14:anchorId="54E1CAF4" wp14:editId="4E1180FC">
+            <wp:extent cx="5943600" cy="4753610"/>
+            <wp:effectExtent l="0" t="0" r="0" b="0"/>
+            <wp:docPr id="9" name="Picture 9"/>
+            <wp:cNvGraphicFramePr>
+              <a:graphicFrameLocks xmlns:a="http://schemas.openxmlformats.org/drawingml/2006/main" noChangeAspect="1"/>
+            </wp:cNvGraphicFramePr>
+            <a:graphic xmlns:a="http://schemas.openxmlformats.org/drawingml/2006/main">
+              <a:graphicData uri="http://schemas.openxmlformats.org/drawingml/2006/picture">
+                <pic:pic xmlns:pic="http://schemas.openxmlformats.org/drawingml/2006/picture">
+                  <pic:nvPicPr>
+                    <pic:cNvPr id="0" name="Picture 10"/>
+                    <pic:cNvPicPr>
+                      <a:picLocks noChangeAspect="1" noChangeArrowheads="1"/>
+                    </pic:cNvPicPr>
+                  </pic:nvPicPr>
+                  <pic:blipFill>
+                    <a:blip r:embed="rId13">
+                      <a:extLst>
+                        <a:ext uri="{28A0092B-C50C-407E-A947-70E740481C1C}">
+                          <a14:useLocalDpi xmlns:a14="http://schemas.microsoft.com/office/drawing/2010/main" val="0"/>
+                        </a:ext>
+                      </a:extLst>
+                    </a:blip>
+                    <a:srcRect/>
+                    <a:stretch>
+                      <a:fillRect/>
+                    </a:stretch>
+                  </pic:blipFill>
+                  <pic:spPr bwMode="auto">
+                    <a:xfrm>
+                      <a:off x="0" y="0"/>
+                      <a:ext cx="5943600" cy="4753610"/>
+                    </a:xfrm>
+                    <a:prstGeom prst="rect">
+                      <a:avLst/>
+                    </a:prstGeom>
+                    <a:noFill/>
+                    <a:ln>
+                      <a:noFill/>
+                    </a:ln>
+                  </pic:spPr>
+                </pic:pic>
+              </a:graphicData>
+            </a:graphic>
+          </wp:inline>
+        </w:drawing>
+      </w:r>
+    </w:p>
+    <w:p>
+      <w:pPr>
+        <w:autoSpaceDE w:val="0"/>
+        <w:autoSpaceDN w:val="0"/>
+        <w:adjustRightInd w:val="0"/>
+      </w:pPr>
+      <w:bookmarkStart w:id="0" w:name="_GoBack"/>
+      <w:bookmarkEnd w:id="0"/>
     </w:p>
     <w:p/>
     <w:p>
@@ -461,6 +1068,1669 @@
       </w:r>
     </w:p>
     <w:p/>
+    <w:p>
+      <w:pPr>
+        <w:rPr>
+          <w:rFonts w:ascii="Monospaced" w:eastAsia="Times New Roman" w:hAnsi="Monospaced"/>
+          <w:color w:val="000000"/>
+          <w:sz w:val="27"/>
+          <w:szCs w:val="27"/>
+        </w:rPr>
+      </w:pPr>
+      <w:r>
+        <w:rPr>
+          <w:rFonts w:ascii="Monospaced" w:eastAsia="Times New Roman" w:hAnsi="Monospaced"/>
+          <w:color w:val="000000"/>
+          <w:sz w:val="27"/>
+          <w:szCs w:val="27"/>
+        </w:rPr>
+        <w:t>Run MATRIX procedure:</w:t>
+      </w:r>
+      <w:r>
+        <w:rPr>
+          <w:rFonts w:ascii="Monospaced" w:eastAsia="Times New Roman" w:hAnsi="Monospaced"/>
+          <w:color w:val="000000"/>
+          <w:sz w:val="27"/>
+          <w:szCs w:val="27"/>
+        </w:rPr>
+        <w:br/>
+      </w:r>
+      <w:r>
+        <w:rPr>
+          <w:rFonts w:ascii="Monospaced" w:eastAsia="Times New Roman" w:hAnsi="Monospaced"/>
+          <w:color w:val="000000"/>
+          <w:sz w:val="27"/>
+          <w:szCs w:val="27"/>
+        </w:rPr>
+        <w:br/>
+        <w:t>**************** PROCESS Procedure for SPSS Version 3.00 *****************</w:t>
+      </w:r>
+      <w:r>
+        <w:rPr>
+          <w:rFonts w:ascii="Monospaced" w:eastAsia="Times New Roman" w:hAnsi="Monospaced"/>
+          <w:color w:val="000000"/>
+          <w:sz w:val="27"/>
+          <w:szCs w:val="27"/>
+        </w:rPr>
+        <w:br/>
+      </w:r>
+      <w:r>
+        <w:rPr>
+          <w:rFonts w:ascii="Monospaced" w:eastAsia="Times New Roman" w:hAnsi="Monospaced"/>
+          <w:color w:val="000000"/>
+          <w:sz w:val="27"/>
+          <w:szCs w:val="27"/>
+        </w:rPr>
+        <w:br/>
+        <w:t>          Written by Andrew F. Hayes, Ph.D.       www.afhayes.com</w:t>
+      </w:r>
+      <w:r>
+        <w:rPr>
+          <w:rFonts w:ascii="Monospaced" w:eastAsia="Times New Roman" w:hAnsi="Monospaced"/>
+          <w:color w:val="000000"/>
+          <w:sz w:val="27"/>
+          <w:szCs w:val="27"/>
+        </w:rPr>
+        <w:br/>
+        <w:t>    Documentation available in Hayes (2018). www.guilford.com/p/hayes3</w:t>
+      </w:r>
+      <w:r>
+        <w:rPr>
+          <w:rFonts w:ascii="Monospaced" w:eastAsia="Times New Roman" w:hAnsi="Monospaced"/>
+          <w:color w:val="000000"/>
+          <w:sz w:val="27"/>
+          <w:szCs w:val="27"/>
+        </w:rPr>
+        <w:br/>
+      </w:r>
+      <w:r>
+        <w:rPr>
+          <w:rFonts w:ascii="Monospaced" w:eastAsia="Times New Roman" w:hAnsi="Monospaced"/>
+          <w:color w:val="000000"/>
+          <w:sz w:val="27"/>
+          <w:szCs w:val="27"/>
+        </w:rPr>
+        <w:br/>
+        <w:t>**************************************************************************</w:t>
+      </w:r>
+      <w:r>
+        <w:rPr>
+          <w:rFonts w:ascii="Monospaced" w:eastAsia="Times New Roman" w:hAnsi="Monospaced"/>
+          <w:color w:val="000000"/>
+          <w:sz w:val="27"/>
+          <w:szCs w:val="27"/>
+        </w:rPr>
+        <w:br/>
+        <w:t>Model  : 1</w:t>
+      </w:r>
+      <w:r>
+        <w:rPr>
+          <w:rFonts w:ascii="Monospaced" w:eastAsia="Times New Roman" w:hAnsi="Monospaced"/>
+          <w:color w:val="000000"/>
+          <w:sz w:val="27"/>
+          <w:szCs w:val="27"/>
+        </w:rPr>
+        <w:br/>
+        <w:t>    Y  : Income</w:t>
+      </w:r>
+      <w:r>
+        <w:rPr>
+          <w:rFonts w:ascii="Monospaced" w:eastAsia="Times New Roman" w:hAnsi="Monospaced"/>
+          <w:color w:val="000000"/>
+          <w:sz w:val="27"/>
+          <w:szCs w:val="27"/>
+        </w:rPr>
+        <w:br/>
+        <w:t>    X  : </w:t>
+      </w:r>
+      <w:proofErr w:type="spellStart"/>
+      <w:r>
+        <w:rPr>
+          <w:rFonts w:ascii="Monospaced" w:eastAsia="Times New Roman" w:hAnsi="Monospaced"/>
+          <w:color w:val="000000"/>
+          <w:sz w:val="27"/>
+          <w:szCs w:val="27"/>
+        </w:rPr>
+        <w:t>Illitera</w:t>
+      </w:r>
+      <w:proofErr w:type="spellEnd"/>
+      <w:r>
+        <w:rPr>
+          <w:rFonts w:ascii="Monospaced" w:eastAsia="Times New Roman" w:hAnsi="Monospaced"/>
+          <w:color w:val="000000"/>
+          <w:sz w:val="27"/>
+          <w:szCs w:val="27"/>
+        </w:rPr>
+        <w:br/>
+        <w:t>    W  : </w:t>
+      </w:r>
+      <w:proofErr w:type="spellStart"/>
+      <w:r>
+        <w:rPr>
+          <w:rFonts w:ascii="Monospaced" w:eastAsia="Times New Roman" w:hAnsi="Monospaced"/>
+          <w:color w:val="000000"/>
+          <w:sz w:val="27"/>
+          <w:szCs w:val="27"/>
+        </w:rPr>
+        <w:t>Murder_C</w:t>
+      </w:r>
+      <w:proofErr w:type="spellEnd"/>
+      <w:r>
+        <w:rPr>
+          <w:rFonts w:ascii="Monospaced" w:eastAsia="Times New Roman" w:hAnsi="Monospaced"/>
+          <w:color w:val="000000"/>
+          <w:sz w:val="27"/>
+          <w:szCs w:val="27"/>
+        </w:rPr>
+        <w:br/>
+      </w:r>
+      <w:r>
+        <w:rPr>
+          <w:rFonts w:ascii="Monospaced" w:eastAsia="Times New Roman" w:hAnsi="Monospaced"/>
+          <w:color w:val="000000"/>
+          <w:sz w:val="27"/>
+          <w:szCs w:val="27"/>
+        </w:rPr>
+        <w:br/>
+      </w:r>
+      <w:r>
+        <w:rPr>
+          <w:rFonts w:ascii="Monospaced" w:eastAsia="Times New Roman" w:hAnsi="Monospaced"/>
+          <w:color w:val="000000"/>
+          <w:sz w:val="27"/>
+          <w:szCs w:val="27"/>
+        </w:rPr>
+        <w:lastRenderedPageBreak/>
+        <w:t>Sample</w:t>
+      </w:r>
+      <w:r>
+        <w:rPr>
+          <w:rFonts w:ascii="Monospaced" w:eastAsia="Times New Roman" w:hAnsi="Monospaced"/>
+          <w:color w:val="000000"/>
+          <w:sz w:val="27"/>
+          <w:szCs w:val="27"/>
+        </w:rPr>
+        <w:br/>
+        <w:t>Size:  50</w:t>
+      </w:r>
+      <w:r>
+        <w:rPr>
+          <w:rFonts w:ascii="Monospaced" w:eastAsia="Times New Roman" w:hAnsi="Monospaced"/>
+          <w:color w:val="000000"/>
+          <w:sz w:val="27"/>
+          <w:szCs w:val="27"/>
+        </w:rPr>
+        <w:br/>
+      </w:r>
+      <w:r>
+        <w:rPr>
+          <w:rFonts w:ascii="Monospaced" w:eastAsia="Times New Roman" w:hAnsi="Monospaced"/>
+          <w:color w:val="000000"/>
+          <w:sz w:val="27"/>
+          <w:szCs w:val="27"/>
+        </w:rPr>
+        <w:br/>
+        <w:t>Coding of categorical W variable for analysis:</w:t>
+      </w:r>
+      <w:r>
+        <w:rPr>
+          <w:rFonts w:ascii="Monospaced" w:eastAsia="Times New Roman" w:hAnsi="Monospaced"/>
+          <w:color w:val="000000"/>
+          <w:sz w:val="27"/>
+          <w:szCs w:val="27"/>
+        </w:rPr>
+        <w:br/>
+        <w:t> </w:t>
+      </w:r>
+      <w:proofErr w:type="spellStart"/>
+      <w:r>
+        <w:rPr>
+          <w:rFonts w:ascii="Monospaced" w:eastAsia="Times New Roman" w:hAnsi="Monospaced"/>
+          <w:color w:val="000000"/>
+          <w:sz w:val="27"/>
+          <w:szCs w:val="27"/>
+        </w:rPr>
+        <w:t>Murder_C</w:t>
+      </w:r>
+      <w:proofErr w:type="spellEnd"/>
+      <w:r>
+        <w:rPr>
+          <w:rFonts w:ascii="Monospaced" w:eastAsia="Times New Roman" w:hAnsi="Monospaced"/>
+          <w:color w:val="000000"/>
+          <w:sz w:val="27"/>
+          <w:szCs w:val="27"/>
+        </w:rPr>
+        <w:t>       W1       W2</w:t>
+      </w:r>
+      <w:r>
+        <w:rPr>
+          <w:rFonts w:ascii="Monospaced" w:eastAsia="Times New Roman" w:hAnsi="Monospaced"/>
+          <w:color w:val="000000"/>
+          <w:sz w:val="27"/>
+          <w:szCs w:val="27"/>
+        </w:rPr>
+        <w:br/>
+        <w:t>    1.000     .000     .000</w:t>
+      </w:r>
+      <w:r>
+        <w:rPr>
+          <w:rFonts w:ascii="Monospaced" w:eastAsia="Times New Roman" w:hAnsi="Monospaced"/>
+          <w:color w:val="000000"/>
+          <w:sz w:val="27"/>
+          <w:szCs w:val="27"/>
+        </w:rPr>
+        <w:br/>
+        <w:t>    2.000    1.000     .000</w:t>
+      </w:r>
+      <w:r>
+        <w:rPr>
+          <w:rFonts w:ascii="Monospaced" w:eastAsia="Times New Roman" w:hAnsi="Monospaced"/>
+          <w:color w:val="000000"/>
+          <w:sz w:val="27"/>
+          <w:szCs w:val="27"/>
+        </w:rPr>
+        <w:br/>
+        <w:t>    3.000     .000    1.000</w:t>
+      </w:r>
+    </w:p>
+    <w:p>
+      <w:pPr>
+        <w:rPr>
+          <w:rFonts w:ascii="Monospaced" w:eastAsia="Times New Roman" w:hAnsi="Monospaced"/>
+          <w:color w:val="000000"/>
+          <w:sz w:val="27"/>
+          <w:szCs w:val="27"/>
+        </w:rPr>
+      </w:pPr>
+    </w:p>
+    <w:p>
+      <w:pPr>
+        <w:rPr>
+          <w:rFonts w:ascii="Monospaced" w:eastAsia="Times New Roman" w:hAnsi="Monospaced"/>
+          <w:color w:val="000000"/>
+          <w:sz w:val="27"/>
+          <w:szCs w:val="27"/>
+        </w:rPr>
+      </w:pPr>
+      <w:r>
+        <w:rPr>
+          <w:rFonts w:ascii="Monospaced" w:eastAsia="Times New Roman" w:hAnsi="Monospaced"/>
+          <w:color w:val="000000"/>
+          <w:sz w:val="27"/>
+          <w:szCs w:val="27"/>
+        </w:rPr>
+        <w:t xml:space="preserve">W1 average versus low </w:t>
+      </w:r>
+    </w:p>
+    <w:p>
+      <w:pPr>
+        <w:rPr>
+          <w:rFonts w:ascii="Monospaced" w:eastAsia="Times New Roman" w:hAnsi="Monospaced"/>
+          <w:color w:val="000000"/>
+          <w:sz w:val="27"/>
+          <w:szCs w:val="27"/>
+        </w:rPr>
+      </w:pPr>
+      <w:r>
+        <w:rPr>
+          <w:rFonts w:ascii="Monospaced" w:eastAsia="Times New Roman" w:hAnsi="Monospaced"/>
+          <w:color w:val="000000"/>
+          <w:sz w:val="27"/>
+          <w:szCs w:val="27"/>
+        </w:rPr>
+        <w:t xml:space="preserve">W2 high versus low </w:t>
+      </w:r>
+      <w:r>
+        <w:rPr>
+          <w:rFonts w:ascii="Monospaced" w:eastAsia="Times New Roman" w:hAnsi="Monospaced"/>
+          <w:color w:val="000000"/>
+          <w:sz w:val="27"/>
+          <w:szCs w:val="27"/>
+        </w:rPr>
+        <w:br/>
+      </w:r>
+      <w:r>
+        <w:rPr>
+          <w:rFonts w:ascii="Monospaced" w:eastAsia="Times New Roman" w:hAnsi="Monospaced"/>
+          <w:color w:val="000000"/>
+          <w:sz w:val="27"/>
+          <w:szCs w:val="27"/>
+        </w:rPr>
+        <w:br/>
+        <w:t>**************************************************************************</w:t>
+      </w:r>
+      <w:r>
+        <w:rPr>
+          <w:rFonts w:ascii="Monospaced" w:eastAsia="Times New Roman" w:hAnsi="Monospaced"/>
+          <w:color w:val="000000"/>
+          <w:sz w:val="27"/>
+          <w:szCs w:val="27"/>
+        </w:rPr>
+        <w:br/>
+        <w:t>OUTCOME VARIABLE:</w:t>
+      </w:r>
+      <w:r>
+        <w:rPr>
+          <w:rFonts w:ascii="Monospaced" w:eastAsia="Times New Roman" w:hAnsi="Monospaced"/>
+          <w:color w:val="000000"/>
+          <w:sz w:val="27"/>
+          <w:szCs w:val="27"/>
+        </w:rPr>
+        <w:br/>
+        <w:t> Income</w:t>
+      </w:r>
+      <w:r>
+        <w:rPr>
+          <w:rFonts w:ascii="Monospaced" w:eastAsia="Times New Roman" w:hAnsi="Monospaced"/>
+          <w:color w:val="000000"/>
+          <w:sz w:val="27"/>
+          <w:szCs w:val="27"/>
+        </w:rPr>
+        <w:br/>
+      </w:r>
+      <w:r>
+        <w:rPr>
+          <w:rFonts w:ascii="Monospaced" w:eastAsia="Times New Roman" w:hAnsi="Monospaced"/>
+          <w:color w:val="000000"/>
+          <w:sz w:val="27"/>
+          <w:szCs w:val="27"/>
+        </w:rPr>
+        <w:br/>
+      </w:r>
+    </w:p>
+    <w:p>
+      <w:pPr>
+        <w:rPr>
+          <w:rFonts w:ascii="Monospaced" w:eastAsia="Times New Roman" w:hAnsi="Monospaced"/>
+          <w:color w:val="000000"/>
+          <w:sz w:val="27"/>
+          <w:szCs w:val="27"/>
+        </w:rPr>
+      </w:pPr>
+    </w:p>
+    <w:p>
+      <w:pPr>
+        <w:rPr>
+          <w:rFonts w:ascii="Monospaced" w:eastAsia="Times New Roman" w:hAnsi="Monospaced"/>
+          <w:color w:val="000000"/>
+          <w:sz w:val="27"/>
+          <w:szCs w:val="27"/>
+        </w:rPr>
+      </w:pPr>
+      <w:r>
+        <w:rPr>
+          <w:rFonts w:ascii="Monospaced" w:eastAsia="Times New Roman" w:hAnsi="Monospaced"/>
+          <w:color w:val="000000"/>
+          <w:sz w:val="27"/>
+          <w:szCs w:val="27"/>
+        </w:rPr>
+        <w:t>Model Summary</w:t>
+      </w:r>
+      <w:r>
+        <w:rPr>
+          <w:rFonts w:ascii="Monospaced" w:eastAsia="Times New Roman" w:hAnsi="Monospaced"/>
+          <w:color w:val="000000"/>
+          <w:sz w:val="27"/>
+          <w:szCs w:val="27"/>
+        </w:rPr>
+        <w:br/>
+        <w:t>          R       R-sq        MSE          F        df1        df2          p</w:t>
+      </w:r>
+      <w:r>
+        <w:rPr>
+          <w:rFonts w:ascii="Monospaced" w:eastAsia="Times New Roman" w:hAnsi="Monospaced"/>
+          <w:color w:val="000000"/>
+          <w:sz w:val="27"/>
+          <w:szCs w:val="27"/>
+        </w:rPr>
+        <w:br/>
+        <w:t>      .6105      .3727 263747.293     </w:t>
+      </w:r>
+      <w:r>
+        <w:rPr>
+          <w:rFonts w:ascii="Monospaced" w:eastAsia="Times New Roman" w:hAnsi="Monospaced"/>
+          <w:color w:val="000000"/>
+          <w:sz w:val="27"/>
+          <w:szCs w:val="27"/>
+          <w:highlight w:val="yellow"/>
+        </w:rPr>
+        <w:t>5.2294     5.0000    44.0000      .0007</w:t>
+      </w:r>
+      <w:r>
+        <w:rPr>
+          <w:rFonts w:ascii="Monospaced" w:eastAsia="Times New Roman" w:hAnsi="Monospaced"/>
+          <w:color w:val="000000"/>
+          <w:sz w:val="27"/>
+          <w:szCs w:val="27"/>
+        </w:rPr>
+        <w:br/>
+      </w:r>
+    </w:p>
+    <w:p>
+      <w:pPr>
+        <w:rPr>
+          <w:rFonts w:ascii="Monospaced" w:eastAsia="Times New Roman" w:hAnsi="Monospaced"/>
+          <w:color w:val="000000"/>
+          <w:sz w:val="27"/>
+          <w:szCs w:val="27"/>
+        </w:rPr>
+      </w:pPr>
+      <w:r>
+        <w:rPr>
+          <w:rFonts w:ascii="Monospaced" w:eastAsia="Times New Roman" w:hAnsi="Monospaced"/>
+          <w:i/>
+          <w:color w:val="000000"/>
+          <w:sz w:val="27"/>
+          <w:szCs w:val="27"/>
+        </w:rPr>
+        <w:t>F</w:t>
+      </w:r>
+      <w:r>
+        <w:rPr>
+          <w:rFonts w:ascii="Monospaced" w:eastAsia="Times New Roman" w:hAnsi="Monospaced"/>
+          <w:color w:val="000000"/>
+          <w:sz w:val="27"/>
+          <w:szCs w:val="27"/>
+        </w:rPr>
+        <w:t xml:space="preserve">(5, 44) = 5.23, </w:t>
+      </w:r>
+      <w:r>
+        <w:rPr>
+          <w:rFonts w:ascii="Monospaced" w:eastAsia="Times New Roman" w:hAnsi="Monospaced"/>
+          <w:i/>
+          <w:color w:val="000000"/>
+          <w:sz w:val="27"/>
+          <w:szCs w:val="27"/>
+        </w:rPr>
+        <w:t>p</w:t>
+      </w:r>
+      <w:r>
+        <w:rPr>
+          <w:rFonts w:ascii="Monospaced" w:eastAsia="Times New Roman" w:hAnsi="Monospaced"/>
+          <w:color w:val="000000"/>
+          <w:sz w:val="27"/>
+          <w:szCs w:val="27"/>
+        </w:rPr>
+        <w:t xml:space="preserve"> = .007, </w:t>
+      </w:r>
+      <w:r>
+        <w:rPr>
+          <w:rFonts w:ascii="Monospaced" w:eastAsia="Times New Roman" w:hAnsi="Monospaced"/>
+          <w:i/>
+          <w:color w:val="000000"/>
+          <w:sz w:val="27"/>
+          <w:szCs w:val="27"/>
+        </w:rPr>
+        <w:t>R</w:t>
+      </w:r>
+      <w:r>
+        <w:rPr>
+          <w:rFonts w:ascii="Monospaced" w:eastAsia="Times New Roman" w:hAnsi="Monospaced"/>
+          <w:i/>
+          <w:color w:val="000000"/>
+          <w:sz w:val="27"/>
+          <w:szCs w:val="27"/>
+          <w:vertAlign w:val="superscript"/>
+        </w:rPr>
+        <w:t>2</w:t>
+      </w:r>
+      <w:r>
+        <w:rPr>
+          <w:rFonts w:ascii="Monospaced" w:eastAsia="Times New Roman" w:hAnsi="Monospaced"/>
+          <w:color w:val="000000"/>
+          <w:sz w:val="27"/>
+          <w:szCs w:val="27"/>
+        </w:rPr>
+        <w:t xml:space="preserve"> = .37</w:t>
+      </w:r>
+    </w:p>
+    <w:p>
+      <w:pPr>
+        <w:rPr>
+          <w:rFonts w:ascii="Monospaced" w:eastAsia="Times New Roman" w:hAnsi="Monospaced"/>
+          <w:color w:val="000000"/>
+          <w:sz w:val="27"/>
+          <w:szCs w:val="27"/>
+        </w:rPr>
+      </w:pPr>
+      <w:r>
+        <w:rPr>
+          <w:rFonts w:ascii="Monospaced" w:eastAsia="Times New Roman" w:hAnsi="Monospaced"/>
+          <w:color w:val="000000"/>
+          <w:sz w:val="27"/>
+          <w:szCs w:val="27"/>
+        </w:rPr>
+        <w:br/>
+        <w:t>Model</w:t>
+      </w:r>
+      <w:r>
+        <w:rPr>
+          <w:rFonts w:ascii="Monospaced" w:eastAsia="Times New Roman" w:hAnsi="Monospaced"/>
+          <w:color w:val="000000"/>
+          <w:sz w:val="27"/>
+          <w:szCs w:val="27"/>
+        </w:rPr>
+        <w:br/>
+        <w:t>              coeff         se          t          p       LLCI       ULCI</w:t>
+      </w:r>
+      <w:r>
+        <w:rPr>
+          <w:rFonts w:ascii="Monospaced" w:eastAsia="Times New Roman" w:hAnsi="Monospaced"/>
+          <w:color w:val="000000"/>
+          <w:sz w:val="27"/>
+          <w:szCs w:val="27"/>
+        </w:rPr>
+        <w:br/>
+        <w:t>constant  4830.8299   281.8085    17.1422      .0000  4262.8761  5398.7837</w:t>
+      </w:r>
+      <w:r>
+        <w:rPr>
+          <w:rFonts w:ascii="Monospaced" w:eastAsia="Times New Roman" w:hAnsi="Monospaced"/>
+          <w:color w:val="000000"/>
+          <w:sz w:val="27"/>
+          <w:szCs w:val="27"/>
+        </w:rPr>
+        <w:br/>
+        <w:t>Illitera   </w:t>
+      </w:r>
+      <w:r>
+        <w:rPr>
+          <w:rFonts w:ascii="Monospaced" w:eastAsia="Times New Roman" w:hAnsi="Monospaced"/>
+          <w:color w:val="000000"/>
+          <w:sz w:val="27"/>
+          <w:szCs w:val="27"/>
+          <w:highlight w:val="yellow"/>
+        </w:rPr>
+        <w:t>622.6639</w:t>
+      </w:r>
+      <w:r>
+        <w:rPr>
+          <w:rFonts w:ascii="Monospaced" w:eastAsia="Times New Roman" w:hAnsi="Monospaced"/>
+          <w:color w:val="000000"/>
+          <w:sz w:val="27"/>
+          <w:szCs w:val="27"/>
+        </w:rPr>
+        <w:t>   569.4554     </w:t>
+      </w:r>
+      <w:r>
+        <w:rPr>
+          <w:rFonts w:ascii="Monospaced" w:eastAsia="Times New Roman" w:hAnsi="Monospaced"/>
+          <w:color w:val="000000"/>
+          <w:sz w:val="27"/>
+          <w:szCs w:val="27"/>
+          <w:highlight w:val="yellow"/>
+        </w:rPr>
+        <w:t>1.0934      .2802</w:t>
+      </w:r>
+      <w:r>
+        <w:rPr>
+          <w:rFonts w:ascii="Monospaced" w:eastAsia="Times New Roman" w:hAnsi="Monospaced"/>
+          <w:color w:val="000000"/>
+          <w:sz w:val="27"/>
+          <w:szCs w:val="27"/>
+        </w:rPr>
+        <w:t>  -525.0103  1770.3381</w:t>
+      </w:r>
+      <w:r>
+        <w:rPr>
+          <w:rFonts w:ascii="Monospaced" w:eastAsia="Times New Roman" w:hAnsi="Monospaced"/>
+          <w:color w:val="000000"/>
+          <w:sz w:val="27"/>
+          <w:szCs w:val="27"/>
+        </w:rPr>
+        <w:br/>
+        <w:t>W1        -291.8224   317.4927     -.9191      .3630  -931.6937   348.0490</w:t>
+      </w:r>
+      <w:r>
+        <w:rPr>
+          <w:rFonts w:ascii="Monospaced" w:eastAsia="Times New Roman" w:hAnsi="Monospaced"/>
+          <w:color w:val="000000"/>
+          <w:sz w:val="27"/>
+          <w:szCs w:val="27"/>
+        </w:rPr>
+        <w:br/>
+        <w:t>W2        -122.7710   317.5633     -.3866      .7009  -762.7846   517.2426</w:t>
+      </w:r>
+      <w:r>
+        <w:rPr>
+          <w:rFonts w:ascii="Monospaced" w:eastAsia="Times New Roman" w:hAnsi="Monospaced"/>
+          <w:color w:val="000000"/>
+          <w:sz w:val="27"/>
+          <w:szCs w:val="27"/>
+        </w:rPr>
+        <w:br/>
+        <w:t>Int_1     -497.7119   655.4463     -.7593      .4517 -1818.6912   823.2674</w:t>
+      </w:r>
+      <w:r>
+        <w:rPr>
+          <w:rFonts w:ascii="Monospaced" w:eastAsia="Times New Roman" w:hAnsi="Monospaced"/>
+          <w:color w:val="000000"/>
+          <w:sz w:val="27"/>
+          <w:szCs w:val="27"/>
+        </w:rPr>
+        <w:br/>
+        <w:t>Int_2    -1525.2361   601.3278    -2.5364      .0148 -2737.1456  -313.3266</w:t>
+      </w:r>
+      <w:r>
+        <w:rPr>
+          <w:rFonts w:ascii="Monospaced" w:eastAsia="Times New Roman" w:hAnsi="Monospaced"/>
+          <w:color w:val="000000"/>
+          <w:sz w:val="27"/>
+          <w:szCs w:val="27"/>
+        </w:rPr>
+        <w:br/>
+      </w:r>
+    </w:p>
+    <w:p>
+      <w:pPr>
+        <w:rPr>
+          <w:rFonts w:ascii="Monospaced" w:eastAsia="Times New Roman" w:hAnsi="Monospaced"/>
+          <w:color w:val="000000"/>
+          <w:sz w:val="27"/>
+          <w:szCs w:val="27"/>
+        </w:rPr>
+      </w:pPr>
+      <w:r>
+        <w:rPr>
+          <w:rFonts w:ascii="Monospaced" w:eastAsia="Times New Roman" w:hAnsi="Monospaced"/>
+          <w:color w:val="000000"/>
+          <w:sz w:val="27"/>
+          <w:szCs w:val="27"/>
+        </w:rPr>
+        <w:t xml:space="preserve">Illiteracy </w:t>
+      </w:r>
+      <w:r>
+        <w:rPr>
+          <w:rFonts w:ascii="Monospaced" w:eastAsia="Times New Roman" w:hAnsi="Monospaced"/>
+          <w:i/>
+          <w:color w:val="000000"/>
+          <w:sz w:val="27"/>
+          <w:szCs w:val="27"/>
+        </w:rPr>
+        <w:t>b</w:t>
+      </w:r>
+      <w:r>
+        <w:rPr>
+          <w:rFonts w:ascii="Monospaced" w:eastAsia="Times New Roman" w:hAnsi="Monospaced"/>
+          <w:color w:val="000000"/>
+          <w:sz w:val="27"/>
+          <w:szCs w:val="27"/>
+        </w:rPr>
+        <w:t xml:space="preserve"> = 662.66, </w:t>
+      </w:r>
+      <w:r>
+        <w:rPr>
+          <w:rFonts w:ascii="Monospaced" w:eastAsia="Times New Roman" w:hAnsi="Monospaced"/>
+          <w:i/>
+          <w:color w:val="000000"/>
+          <w:sz w:val="27"/>
+          <w:szCs w:val="27"/>
+        </w:rPr>
+        <w:t>t</w:t>
+      </w:r>
+      <w:r>
+        <w:rPr>
+          <w:rFonts w:ascii="Monospaced" w:eastAsia="Times New Roman" w:hAnsi="Monospaced"/>
+          <w:color w:val="000000"/>
+          <w:sz w:val="27"/>
+          <w:szCs w:val="27"/>
+        </w:rPr>
+        <w:t xml:space="preserve">(44) = 1.09, </w:t>
+      </w:r>
+      <w:r>
+        <w:rPr>
+          <w:rFonts w:ascii="Monospaced" w:eastAsia="Times New Roman" w:hAnsi="Monospaced"/>
+          <w:i/>
+          <w:color w:val="000000"/>
+          <w:sz w:val="27"/>
+          <w:szCs w:val="27"/>
+        </w:rPr>
+        <w:t>p</w:t>
+      </w:r>
+      <w:r>
+        <w:rPr>
+          <w:rFonts w:ascii="Monospaced" w:eastAsia="Times New Roman" w:hAnsi="Monospaced"/>
+          <w:color w:val="000000"/>
+          <w:sz w:val="27"/>
+          <w:szCs w:val="27"/>
+        </w:rPr>
+        <w:t xml:space="preserve"> = .280, not predictive, as illiteracy increases, income also increases</w:t>
+      </w:r>
+    </w:p>
+    <w:p>
+      <w:pPr>
+        <w:rPr>
+          <w:rFonts w:ascii="Monospaced" w:eastAsia="Times New Roman" w:hAnsi="Monospaced"/>
+          <w:color w:val="000000"/>
+          <w:sz w:val="27"/>
+          <w:szCs w:val="27"/>
+        </w:rPr>
+      </w:pPr>
+    </w:p>
+    <w:p>
+      <w:pPr>
+        <w:rPr>
+          <w:rFonts w:ascii="Monospaced" w:eastAsia="Times New Roman" w:hAnsi="Monospaced"/>
+          <w:color w:val="000000"/>
+          <w:sz w:val="27"/>
+          <w:szCs w:val="27"/>
+        </w:rPr>
+      </w:pPr>
+      <w:r>
+        <w:rPr>
+          <w:rFonts w:ascii="Monospaced" w:eastAsia="Times New Roman" w:hAnsi="Monospaced"/>
+          <w:color w:val="000000"/>
+          <w:sz w:val="27"/>
+          <w:szCs w:val="27"/>
+        </w:rPr>
+        <w:t xml:space="preserve">W1 average versus low </w:t>
+      </w:r>
+      <w:r>
+        <w:rPr>
+          <w:rFonts w:ascii="Monospaced" w:eastAsia="Times New Roman" w:hAnsi="Monospaced"/>
+          <w:i/>
+          <w:color w:val="000000"/>
+          <w:sz w:val="27"/>
+          <w:szCs w:val="27"/>
+        </w:rPr>
+        <w:t>b</w:t>
+      </w:r>
+      <w:r>
+        <w:rPr>
+          <w:rFonts w:ascii="Monospaced" w:eastAsia="Times New Roman" w:hAnsi="Monospaced"/>
+          <w:color w:val="000000"/>
+          <w:sz w:val="27"/>
+          <w:szCs w:val="27"/>
+        </w:rPr>
+        <w:t xml:space="preserve"> = -291.82, </w:t>
+      </w:r>
+      <w:r>
+        <w:rPr>
+          <w:rFonts w:ascii="Monospaced" w:eastAsia="Times New Roman" w:hAnsi="Monospaced"/>
+          <w:i/>
+          <w:color w:val="000000"/>
+          <w:sz w:val="27"/>
+          <w:szCs w:val="27"/>
+        </w:rPr>
+        <w:t>t</w:t>
+      </w:r>
+      <w:r>
+        <w:rPr>
+          <w:rFonts w:ascii="Monospaced" w:eastAsia="Times New Roman" w:hAnsi="Monospaced"/>
+          <w:color w:val="000000"/>
+          <w:sz w:val="27"/>
+          <w:szCs w:val="27"/>
+        </w:rPr>
+        <w:t xml:space="preserve">(44) = -0.92, </w:t>
+      </w:r>
+      <w:r>
+        <w:rPr>
+          <w:rFonts w:ascii="Monospaced" w:eastAsia="Times New Roman" w:hAnsi="Monospaced"/>
+          <w:i/>
+          <w:color w:val="000000"/>
+          <w:sz w:val="27"/>
+          <w:szCs w:val="27"/>
+        </w:rPr>
+        <w:t>p</w:t>
+      </w:r>
+      <w:r>
+        <w:rPr>
+          <w:rFonts w:ascii="Monospaced" w:eastAsia="Times New Roman" w:hAnsi="Monospaced"/>
+          <w:color w:val="000000"/>
+          <w:sz w:val="27"/>
+          <w:szCs w:val="27"/>
+        </w:rPr>
+        <w:t xml:space="preserve"> = .363, difference in income between average and low, not significant</w:t>
+      </w:r>
+    </w:p>
+    <w:p>
+      <w:pPr>
+        <w:rPr>
+          <w:rFonts w:ascii="Monospaced" w:eastAsia="Times New Roman" w:hAnsi="Monospaced"/>
+          <w:color w:val="000000"/>
+          <w:sz w:val="27"/>
+          <w:szCs w:val="27"/>
+        </w:rPr>
+      </w:pPr>
+      <w:r>
+        <w:rPr>
+          <w:rFonts w:ascii="Monospaced" w:eastAsia="Times New Roman" w:hAnsi="Monospaced"/>
+          <w:color w:val="000000"/>
+          <w:sz w:val="27"/>
+          <w:szCs w:val="27"/>
+        </w:rPr>
+        <w:t>W2 high versus low</w:t>
+      </w:r>
+      <w:r>
+        <w:rPr>
+          <w:rFonts w:ascii="Monospaced" w:eastAsia="Times New Roman" w:hAnsi="Monospaced"/>
+          <w:color w:val="000000"/>
+          <w:sz w:val="27"/>
+          <w:szCs w:val="27"/>
+        </w:rPr>
+        <w:t xml:space="preserve"> </w:t>
+      </w:r>
+      <w:r>
+        <w:rPr>
+          <w:rFonts w:ascii="Monospaced" w:eastAsia="Times New Roman" w:hAnsi="Monospaced"/>
+          <w:i/>
+          <w:color w:val="000000"/>
+          <w:sz w:val="27"/>
+          <w:szCs w:val="27"/>
+        </w:rPr>
+        <w:t>b</w:t>
+      </w:r>
+      <w:r>
+        <w:rPr>
+          <w:rFonts w:ascii="Monospaced" w:eastAsia="Times New Roman" w:hAnsi="Monospaced"/>
+          <w:color w:val="000000"/>
+          <w:sz w:val="27"/>
+          <w:szCs w:val="27"/>
+        </w:rPr>
+        <w:t xml:space="preserve"> = -122.77, </w:t>
+      </w:r>
+      <w:r>
+        <w:rPr>
+          <w:rFonts w:ascii="Monospaced" w:eastAsia="Times New Roman" w:hAnsi="Monospaced"/>
+          <w:i/>
+          <w:color w:val="000000"/>
+          <w:sz w:val="27"/>
+          <w:szCs w:val="27"/>
+        </w:rPr>
+        <w:t>t</w:t>
+      </w:r>
+      <w:r>
+        <w:rPr>
+          <w:rFonts w:ascii="Monospaced" w:eastAsia="Times New Roman" w:hAnsi="Monospaced"/>
+          <w:color w:val="000000"/>
+          <w:sz w:val="27"/>
+          <w:szCs w:val="27"/>
+        </w:rPr>
+        <w:t xml:space="preserve">(44) = -0.39, </w:t>
+      </w:r>
+      <w:r>
+        <w:rPr>
+          <w:rFonts w:ascii="Monospaced" w:eastAsia="Times New Roman" w:hAnsi="Monospaced"/>
+          <w:i/>
+          <w:color w:val="000000"/>
+          <w:sz w:val="27"/>
+          <w:szCs w:val="27"/>
+        </w:rPr>
+        <w:t>p</w:t>
+      </w:r>
+      <w:r>
+        <w:rPr>
+          <w:rFonts w:ascii="Monospaced" w:eastAsia="Times New Roman" w:hAnsi="Monospaced"/>
+          <w:color w:val="000000"/>
+          <w:sz w:val="27"/>
+          <w:szCs w:val="27"/>
+        </w:rPr>
+        <w:t xml:space="preserve"> = .701, difference in come between low and high, not significant </w:t>
+      </w:r>
+    </w:p>
+    <w:p>
+      <w:pPr>
+        <w:rPr>
+          <w:rFonts w:ascii="Monospaced" w:eastAsia="Times New Roman" w:hAnsi="Monospaced"/>
+          <w:color w:val="000000"/>
+          <w:sz w:val="27"/>
+          <w:szCs w:val="27"/>
+        </w:rPr>
+      </w:pPr>
+    </w:p>
+    <w:p>
+      <w:pPr>
+        <w:rPr>
+          <w:rFonts w:ascii="Monospaced" w:eastAsia="Times New Roman" w:hAnsi="Monospaced"/>
+          <w:color w:val="000000"/>
+          <w:sz w:val="27"/>
+          <w:szCs w:val="27"/>
+        </w:rPr>
+      </w:pPr>
+      <w:proofErr w:type="spellStart"/>
+      <w:r>
+        <w:rPr>
+          <w:rFonts w:ascii="Monospaced" w:eastAsia="Times New Roman" w:hAnsi="Monospaced"/>
+          <w:color w:val="000000"/>
+          <w:sz w:val="27"/>
+          <w:szCs w:val="27"/>
+        </w:rPr>
+        <w:t>Int</w:t>
+      </w:r>
+      <w:proofErr w:type="spellEnd"/>
+      <w:r>
+        <w:rPr>
+          <w:rFonts w:ascii="Monospaced" w:eastAsia="Times New Roman" w:hAnsi="Monospaced"/>
+          <w:color w:val="000000"/>
+          <w:sz w:val="27"/>
+          <w:szCs w:val="27"/>
+        </w:rPr>
+        <w:t xml:space="preserve"> 1 average versus low BY illiteracy </w:t>
+      </w:r>
+      <w:r>
+        <w:rPr>
+          <w:rFonts w:ascii="Monospaced" w:eastAsia="Times New Roman" w:hAnsi="Monospaced"/>
+          <w:i/>
+          <w:color w:val="000000"/>
+          <w:sz w:val="27"/>
+          <w:szCs w:val="27"/>
+        </w:rPr>
+        <w:t>b</w:t>
+      </w:r>
+      <w:r>
+        <w:rPr>
+          <w:rFonts w:ascii="Monospaced" w:eastAsia="Times New Roman" w:hAnsi="Monospaced"/>
+          <w:color w:val="000000"/>
+          <w:sz w:val="27"/>
+          <w:szCs w:val="27"/>
+        </w:rPr>
+        <w:t xml:space="preserve"> = -497.71 …. No interaction </w:t>
+      </w:r>
+    </w:p>
+    <w:p>
+      <w:pPr>
+        <w:rPr>
+          <w:rFonts w:ascii="Monospaced" w:eastAsia="Times New Roman" w:hAnsi="Monospaced"/>
+          <w:color w:val="000000"/>
+          <w:sz w:val="27"/>
+          <w:szCs w:val="27"/>
+        </w:rPr>
+      </w:pPr>
+      <w:proofErr w:type="spellStart"/>
+      <w:r>
+        <w:rPr>
+          <w:rFonts w:ascii="Monospaced" w:eastAsia="Times New Roman" w:hAnsi="Monospaced"/>
+          <w:color w:val="000000"/>
+          <w:sz w:val="27"/>
+          <w:szCs w:val="27"/>
+        </w:rPr>
+        <w:t>Int</w:t>
+      </w:r>
+      <w:proofErr w:type="spellEnd"/>
+      <w:r>
+        <w:rPr>
+          <w:rFonts w:ascii="Monospaced" w:eastAsia="Times New Roman" w:hAnsi="Monospaced"/>
+          <w:color w:val="000000"/>
+          <w:sz w:val="27"/>
+          <w:szCs w:val="27"/>
+        </w:rPr>
+        <w:t xml:space="preserve"> 2 high versus low BY illiteracy </w:t>
+      </w:r>
+      <w:r>
+        <w:rPr>
+          <w:rFonts w:ascii="Monospaced" w:eastAsia="Times New Roman" w:hAnsi="Monospaced"/>
+          <w:i/>
+          <w:color w:val="000000"/>
+          <w:sz w:val="27"/>
+          <w:szCs w:val="27"/>
+        </w:rPr>
+        <w:t>b</w:t>
+      </w:r>
+      <w:r>
+        <w:rPr>
+          <w:rFonts w:ascii="Monospaced" w:eastAsia="Times New Roman" w:hAnsi="Monospaced"/>
+          <w:color w:val="000000"/>
+          <w:sz w:val="27"/>
+          <w:szCs w:val="27"/>
+        </w:rPr>
+        <w:t xml:space="preserve"> = -1525.24 … significant, yes interaction </w:t>
+      </w:r>
+    </w:p>
+    <w:p>
+      <w:pPr>
+        <w:rPr>
+          <w:rFonts w:ascii="Monospaced" w:eastAsia="Times New Roman" w:hAnsi="Monospaced"/>
+          <w:color w:val="000000"/>
+          <w:sz w:val="27"/>
+          <w:szCs w:val="27"/>
+        </w:rPr>
+      </w:pPr>
+      <w:r>
+        <w:rPr>
+          <w:rFonts w:ascii="Monospaced" w:eastAsia="Times New Roman" w:hAnsi="Monospaced"/>
+          <w:color w:val="000000"/>
+          <w:sz w:val="27"/>
+          <w:szCs w:val="27"/>
+        </w:rPr>
+        <w:br/>
+        <w:t>Product terms key:</w:t>
+      </w:r>
+      <w:r>
+        <w:rPr>
+          <w:rFonts w:ascii="Monospaced" w:eastAsia="Times New Roman" w:hAnsi="Monospaced"/>
+          <w:color w:val="000000"/>
+          <w:sz w:val="27"/>
+          <w:szCs w:val="27"/>
+        </w:rPr>
+        <w:br/>
+        <w:t> Int_1    :        </w:t>
+      </w:r>
+      <w:proofErr w:type="spellStart"/>
+      <w:r>
+        <w:rPr>
+          <w:rFonts w:ascii="Monospaced" w:eastAsia="Times New Roman" w:hAnsi="Monospaced"/>
+          <w:color w:val="000000"/>
+          <w:sz w:val="27"/>
+          <w:szCs w:val="27"/>
+        </w:rPr>
+        <w:t>Illitera</w:t>
+      </w:r>
+      <w:proofErr w:type="spellEnd"/>
+      <w:r>
+        <w:rPr>
+          <w:rFonts w:ascii="Monospaced" w:eastAsia="Times New Roman" w:hAnsi="Monospaced"/>
+          <w:color w:val="000000"/>
+          <w:sz w:val="27"/>
+          <w:szCs w:val="27"/>
+        </w:rPr>
+        <w:t> x        W1</w:t>
+      </w:r>
+      <w:r>
+        <w:rPr>
+          <w:rFonts w:ascii="Monospaced" w:eastAsia="Times New Roman" w:hAnsi="Monospaced"/>
+          <w:color w:val="000000"/>
+          <w:sz w:val="27"/>
+          <w:szCs w:val="27"/>
+        </w:rPr>
+        <w:br/>
+        <w:t> Int_2    :        </w:t>
+      </w:r>
+      <w:proofErr w:type="spellStart"/>
+      <w:r>
+        <w:rPr>
+          <w:rFonts w:ascii="Monospaced" w:eastAsia="Times New Roman" w:hAnsi="Monospaced"/>
+          <w:color w:val="000000"/>
+          <w:sz w:val="27"/>
+          <w:szCs w:val="27"/>
+        </w:rPr>
+        <w:t>Illitera</w:t>
+      </w:r>
+      <w:proofErr w:type="spellEnd"/>
+      <w:r>
+        <w:rPr>
+          <w:rFonts w:ascii="Monospaced" w:eastAsia="Times New Roman" w:hAnsi="Monospaced"/>
+          <w:color w:val="000000"/>
+          <w:sz w:val="27"/>
+          <w:szCs w:val="27"/>
+        </w:rPr>
+        <w:t> x        W2</w:t>
+      </w:r>
+      <w:r>
+        <w:rPr>
+          <w:rFonts w:ascii="Monospaced" w:eastAsia="Times New Roman" w:hAnsi="Monospaced"/>
+          <w:color w:val="000000"/>
+          <w:sz w:val="27"/>
+          <w:szCs w:val="27"/>
+        </w:rPr>
+        <w:br/>
+      </w:r>
+      <w:r>
+        <w:rPr>
+          <w:rFonts w:ascii="Monospaced" w:eastAsia="Times New Roman" w:hAnsi="Monospaced"/>
+          <w:color w:val="000000"/>
+          <w:sz w:val="27"/>
+          <w:szCs w:val="27"/>
+        </w:rPr>
+        <w:br/>
+        <w:t>Test(s) of highest order unconditional interaction(s):</w:t>
+      </w:r>
+      <w:r>
+        <w:rPr>
+          <w:rFonts w:ascii="Monospaced" w:eastAsia="Times New Roman" w:hAnsi="Monospaced"/>
+          <w:color w:val="000000"/>
+          <w:sz w:val="27"/>
+          <w:szCs w:val="27"/>
+        </w:rPr>
+        <w:br/>
+        <w:t>       R2-chng          F        df1        df2          p</w:t>
+      </w:r>
+      <w:r>
+        <w:rPr>
+          <w:rFonts w:ascii="Monospaced" w:eastAsia="Times New Roman" w:hAnsi="Monospaced"/>
+          <w:color w:val="000000"/>
+          <w:sz w:val="27"/>
+          <w:szCs w:val="27"/>
+        </w:rPr>
+        <w:br/>
+      </w:r>
+      <w:r>
+        <w:rPr>
+          <w:rFonts w:ascii="Monospaced" w:eastAsia="Times New Roman" w:hAnsi="Monospaced"/>
+          <w:color w:val="000000"/>
+          <w:sz w:val="27"/>
+          <w:szCs w:val="27"/>
+          <w:highlight w:val="yellow"/>
+        </w:rPr>
+        <w:t>X*W      .1695     5.9442     2.0000    44.0000      .0052</w:t>
+      </w:r>
+      <w:r>
+        <w:rPr>
+          <w:rFonts w:ascii="Monospaced" w:eastAsia="Times New Roman" w:hAnsi="Monospaced"/>
+          <w:color w:val="000000"/>
+          <w:sz w:val="27"/>
+          <w:szCs w:val="27"/>
+        </w:rPr>
+        <w:t xml:space="preserve"> (addition of interaction to R2)</w:t>
+      </w:r>
+      <w:r>
+        <w:rPr>
+          <w:rFonts w:ascii="Monospaced" w:eastAsia="Times New Roman" w:hAnsi="Monospaced"/>
+          <w:color w:val="000000"/>
+          <w:sz w:val="27"/>
+          <w:szCs w:val="27"/>
+        </w:rPr>
+        <w:br/>
+        <w:t>----------</w:t>
+      </w:r>
+      <w:r>
+        <w:rPr>
+          <w:rFonts w:ascii="Monospaced" w:eastAsia="Times New Roman" w:hAnsi="Monospaced"/>
+          <w:color w:val="000000"/>
+          <w:sz w:val="27"/>
+          <w:szCs w:val="27"/>
+        </w:rPr>
+        <w:br/>
+        <w:t>    Focal predict: </w:t>
+      </w:r>
+      <w:proofErr w:type="spellStart"/>
+      <w:r>
+        <w:rPr>
+          <w:rFonts w:ascii="Monospaced" w:eastAsia="Times New Roman" w:hAnsi="Monospaced"/>
+          <w:color w:val="000000"/>
+          <w:sz w:val="27"/>
+          <w:szCs w:val="27"/>
+        </w:rPr>
+        <w:t>Illitera</w:t>
+      </w:r>
+      <w:proofErr w:type="spellEnd"/>
+      <w:r>
+        <w:rPr>
+          <w:rFonts w:ascii="Monospaced" w:eastAsia="Times New Roman" w:hAnsi="Monospaced"/>
+          <w:color w:val="000000"/>
+          <w:sz w:val="27"/>
+          <w:szCs w:val="27"/>
+        </w:rPr>
+        <w:t> (X)</w:t>
+      </w:r>
+      <w:r>
+        <w:rPr>
+          <w:rFonts w:ascii="Monospaced" w:eastAsia="Times New Roman" w:hAnsi="Monospaced"/>
+          <w:color w:val="000000"/>
+          <w:sz w:val="27"/>
+          <w:szCs w:val="27"/>
+        </w:rPr>
+        <w:br/>
+        <w:t>          Mod </w:t>
+      </w:r>
+      <w:proofErr w:type="spellStart"/>
+      <w:r>
+        <w:rPr>
+          <w:rFonts w:ascii="Monospaced" w:eastAsia="Times New Roman" w:hAnsi="Monospaced"/>
+          <w:color w:val="000000"/>
+          <w:sz w:val="27"/>
+          <w:szCs w:val="27"/>
+        </w:rPr>
+        <w:t>var</w:t>
+      </w:r>
+      <w:proofErr w:type="spellEnd"/>
+      <w:r>
+        <w:rPr>
+          <w:rFonts w:ascii="Monospaced" w:eastAsia="Times New Roman" w:hAnsi="Monospaced"/>
+          <w:color w:val="000000"/>
+          <w:sz w:val="27"/>
+          <w:szCs w:val="27"/>
+        </w:rPr>
+        <w:t>: </w:t>
+      </w:r>
+      <w:proofErr w:type="spellStart"/>
+      <w:r>
+        <w:rPr>
+          <w:rFonts w:ascii="Monospaced" w:eastAsia="Times New Roman" w:hAnsi="Monospaced"/>
+          <w:color w:val="000000"/>
+          <w:sz w:val="27"/>
+          <w:szCs w:val="27"/>
+        </w:rPr>
+        <w:t>Murder_C</w:t>
+      </w:r>
+      <w:proofErr w:type="spellEnd"/>
+      <w:r>
+        <w:rPr>
+          <w:rFonts w:ascii="Monospaced" w:eastAsia="Times New Roman" w:hAnsi="Monospaced"/>
+          <w:color w:val="000000"/>
+          <w:sz w:val="27"/>
+          <w:szCs w:val="27"/>
+        </w:rPr>
+        <w:t> (W)</w:t>
+      </w:r>
+      <w:r>
+        <w:rPr>
+          <w:rFonts w:ascii="Monospaced" w:eastAsia="Times New Roman" w:hAnsi="Monospaced"/>
+          <w:color w:val="000000"/>
+          <w:sz w:val="27"/>
+          <w:szCs w:val="27"/>
+        </w:rPr>
+        <w:br/>
+      </w:r>
+      <w:r>
+        <w:rPr>
+          <w:rFonts w:ascii="Monospaced" w:eastAsia="Times New Roman" w:hAnsi="Monospaced"/>
+          <w:color w:val="000000"/>
+          <w:sz w:val="27"/>
+          <w:szCs w:val="27"/>
+        </w:rPr>
+        <w:br/>
+      </w:r>
+    </w:p>
+    <w:p>
+      <w:pPr>
+        <w:rPr>
+          <w:rFonts w:ascii="Monospaced" w:eastAsia="Times New Roman" w:hAnsi="Monospaced"/>
+          <w:color w:val="000000"/>
+          <w:sz w:val="27"/>
+          <w:szCs w:val="27"/>
+        </w:rPr>
+      </w:pPr>
+      <w:r>
+        <w:rPr>
+          <w:rFonts w:ascii="Monospaced" w:eastAsia="Times New Roman" w:hAnsi="Monospaced"/>
+          <w:color w:val="000000"/>
+          <w:sz w:val="27"/>
+          <w:szCs w:val="27"/>
+        </w:rPr>
+        <w:t>Conditional effects of the focal predictor at values of the moderator(s):</w:t>
+      </w:r>
+      <w:r>
+        <w:rPr>
+          <w:rFonts w:ascii="Monospaced" w:eastAsia="Times New Roman" w:hAnsi="Monospaced"/>
+          <w:color w:val="000000"/>
+          <w:sz w:val="27"/>
+          <w:szCs w:val="27"/>
+        </w:rPr>
+        <w:br/>
+      </w:r>
+      <w:r>
+        <w:rPr>
+          <w:rFonts w:ascii="Monospaced" w:eastAsia="Times New Roman" w:hAnsi="Monospaced"/>
+          <w:color w:val="000000"/>
+          <w:sz w:val="27"/>
+          <w:szCs w:val="27"/>
+        </w:rPr>
+        <w:br/>
+        <w:t>   Murder_C     Effect         se          t          p       LLCI       ULCI</w:t>
+      </w:r>
+      <w:r>
+        <w:rPr>
+          <w:rFonts w:ascii="Monospaced" w:eastAsia="Times New Roman" w:hAnsi="Monospaced"/>
+          <w:color w:val="000000"/>
+          <w:sz w:val="27"/>
+          <w:szCs w:val="27"/>
+        </w:rPr>
+        <w:br/>
+        <w:t>     </w:t>
+      </w:r>
+      <w:r>
+        <w:rPr>
+          <w:rFonts w:ascii="Monospaced" w:eastAsia="Times New Roman" w:hAnsi="Monospaced"/>
+          <w:color w:val="000000"/>
+          <w:sz w:val="27"/>
+          <w:szCs w:val="27"/>
+          <w:highlight w:val="yellow"/>
+        </w:rPr>
+        <w:t>1.0000</w:t>
+      </w:r>
+      <w:r>
+        <w:rPr>
+          <w:rFonts w:ascii="Monospaced" w:eastAsia="Times New Roman" w:hAnsi="Monospaced"/>
+          <w:color w:val="000000"/>
+          <w:sz w:val="27"/>
+          <w:szCs w:val="27"/>
+        </w:rPr>
+        <w:t>   622.6639   569.4554     1.0934      .2802  -525.0103  1770.3381</w:t>
+      </w:r>
+      <w:r>
+        <w:rPr>
+          <w:rFonts w:ascii="Monospaced" w:eastAsia="Times New Roman" w:hAnsi="Monospaced"/>
+          <w:color w:val="000000"/>
+          <w:sz w:val="27"/>
+          <w:szCs w:val="27"/>
+        </w:rPr>
+        <w:br/>
+        <w:t>     2.0000   124.9521   324.5464      .3850      .7021  -529.1353   779.0394</w:t>
+      </w:r>
+      <w:r>
+        <w:rPr>
+          <w:rFonts w:ascii="Monospaced" w:eastAsia="Times New Roman" w:hAnsi="Monospaced"/>
+          <w:color w:val="000000"/>
+          <w:sz w:val="27"/>
+          <w:szCs w:val="27"/>
+        </w:rPr>
+        <w:br/>
+        <w:t>     3.0000  -902.5722   193.1727    -4.6724      .0000 -1291.8903  -513.2540</w:t>
+      </w:r>
+      <w:r>
+        <w:rPr>
+          <w:rFonts w:ascii="Monospaced" w:eastAsia="Times New Roman" w:hAnsi="Monospaced"/>
+          <w:color w:val="000000"/>
+          <w:sz w:val="27"/>
+          <w:szCs w:val="27"/>
+        </w:rPr>
+        <w:br/>
+      </w:r>
+    </w:p>
+    <w:p>
+      <w:pPr>
+        <w:rPr>
+          <w:rFonts w:ascii="Monospaced" w:eastAsia="Times New Roman" w:hAnsi="Monospaced"/>
+          <w:color w:val="000000"/>
+          <w:sz w:val="27"/>
+          <w:szCs w:val="27"/>
+        </w:rPr>
+      </w:pPr>
+      <w:r>
+        <w:rPr>
+          <w:rFonts w:ascii="Monospaced" w:eastAsia="Times New Roman" w:hAnsi="Monospaced"/>
+          <w:color w:val="000000"/>
+          <w:sz w:val="27"/>
+          <w:szCs w:val="27"/>
+        </w:rPr>
+        <w:t>Simple slopes: slopes for X to Y given a level / group of M</w:t>
+      </w:r>
+    </w:p>
+    <w:p>
+      <w:pPr>
+        <w:rPr>
+          <w:rFonts w:ascii="Monospaced" w:eastAsia="Times New Roman" w:hAnsi="Monospaced"/>
+          <w:color w:val="000000"/>
+          <w:sz w:val="27"/>
+          <w:szCs w:val="27"/>
+        </w:rPr>
+      </w:pPr>
+      <w:r>
+        <w:rPr>
+          <w:rFonts w:ascii="Monospaced" w:eastAsia="Times New Roman" w:hAnsi="Monospaced"/>
+          <w:color w:val="000000"/>
+          <w:sz w:val="27"/>
+          <w:szCs w:val="27"/>
+        </w:rPr>
+        <w:t xml:space="preserve">Low group (1) illiteracy predicting income </w:t>
+      </w:r>
+      <w:r>
+        <w:rPr>
+          <w:rFonts w:ascii="Monospaced" w:eastAsia="Times New Roman" w:hAnsi="Monospaced"/>
+          <w:i/>
+          <w:color w:val="000000"/>
+          <w:sz w:val="27"/>
+          <w:szCs w:val="27"/>
+        </w:rPr>
+        <w:t>b</w:t>
+      </w:r>
+      <w:r>
+        <w:rPr>
+          <w:rFonts w:ascii="Monospaced" w:eastAsia="Times New Roman" w:hAnsi="Monospaced"/>
+          <w:color w:val="000000"/>
+          <w:sz w:val="27"/>
+          <w:szCs w:val="27"/>
+        </w:rPr>
+        <w:t xml:space="preserve"> = 622.66 … not significant</w:t>
+      </w:r>
+    </w:p>
+    <w:p>
+      <w:pPr>
+        <w:rPr>
+          <w:rFonts w:ascii="Monospaced" w:eastAsia="Times New Roman" w:hAnsi="Monospaced"/>
+          <w:color w:val="000000"/>
+          <w:sz w:val="27"/>
+          <w:szCs w:val="27"/>
+        </w:rPr>
+      </w:pPr>
+      <w:r>
+        <w:rPr>
+          <w:rFonts w:ascii="Monospaced" w:eastAsia="Times New Roman" w:hAnsi="Monospaced"/>
+          <w:color w:val="000000"/>
+          <w:sz w:val="27"/>
+          <w:szCs w:val="27"/>
+        </w:rPr>
+        <w:t xml:space="preserve">Average group (2) illiteracy predicting income </w:t>
+      </w:r>
+      <w:r>
+        <w:rPr>
+          <w:rFonts w:ascii="Monospaced" w:eastAsia="Times New Roman" w:hAnsi="Monospaced"/>
+          <w:i/>
+          <w:color w:val="000000"/>
+          <w:sz w:val="27"/>
+          <w:szCs w:val="27"/>
+        </w:rPr>
+        <w:t>b</w:t>
+      </w:r>
+      <w:r>
+        <w:rPr>
+          <w:rFonts w:ascii="Monospaced" w:eastAsia="Times New Roman" w:hAnsi="Monospaced"/>
+          <w:color w:val="000000"/>
+          <w:sz w:val="27"/>
+          <w:szCs w:val="27"/>
+        </w:rPr>
+        <w:t xml:space="preserve"> = 124.95 … not significant </w:t>
+      </w:r>
+    </w:p>
+    <w:p>
+      <w:pPr>
+        <w:rPr>
+          <w:rFonts w:ascii="Monospaced" w:eastAsia="Times New Roman" w:hAnsi="Monospaced"/>
+          <w:color w:val="000000"/>
+          <w:sz w:val="27"/>
+          <w:szCs w:val="27"/>
+        </w:rPr>
+      </w:pPr>
+      <w:r>
+        <w:rPr>
+          <w:rFonts w:ascii="Monospaced" w:eastAsia="Times New Roman" w:hAnsi="Monospaced"/>
+          <w:color w:val="000000"/>
+          <w:sz w:val="27"/>
+          <w:szCs w:val="27"/>
+        </w:rPr>
+        <w:t>So at low and average levels of murder rates, illiteracy does not predict income</w:t>
+      </w:r>
+    </w:p>
+    <w:p>
+      <w:pPr>
+        <w:rPr>
+          <w:rFonts w:ascii="Monospaced" w:eastAsia="Times New Roman" w:hAnsi="Monospaced"/>
+          <w:color w:val="000000"/>
+          <w:sz w:val="27"/>
+          <w:szCs w:val="27"/>
+        </w:rPr>
+      </w:pPr>
+    </w:p>
+    <w:p>
+      <w:pPr>
+        <w:rPr>
+          <w:rFonts w:ascii="Monospaced" w:eastAsia="Times New Roman" w:hAnsi="Monospaced"/>
+          <w:color w:val="000000"/>
+          <w:sz w:val="27"/>
+          <w:szCs w:val="27"/>
+        </w:rPr>
+      </w:pPr>
+      <w:r>
+        <w:rPr>
+          <w:rFonts w:ascii="Monospaced" w:eastAsia="Times New Roman" w:hAnsi="Monospaced"/>
+          <w:color w:val="000000"/>
+          <w:sz w:val="27"/>
+          <w:szCs w:val="27"/>
+        </w:rPr>
+        <w:t xml:space="preserve">High group (3) illiteracy predicting income </w:t>
+      </w:r>
+      <w:r>
+        <w:rPr>
+          <w:rFonts w:ascii="Monospaced" w:eastAsia="Times New Roman" w:hAnsi="Monospaced"/>
+          <w:i/>
+          <w:color w:val="000000"/>
+          <w:sz w:val="27"/>
+          <w:szCs w:val="27"/>
+        </w:rPr>
+        <w:t>b</w:t>
+      </w:r>
+      <w:r>
+        <w:rPr>
+          <w:rFonts w:ascii="Monospaced" w:eastAsia="Times New Roman" w:hAnsi="Monospaced"/>
+          <w:color w:val="000000"/>
+          <w:sz w:val="27"/>
+          <w:szCs w:val="27"/>
+        </w:rPr>
+        <w:t xml:space="preserve"> = -902.57 … significant, at high murder rates, illiteracy predicts a decrease in income rates by 902 points. </w:t>
+      </w:r>
+    </w:p>
+    <w:p>
+      <w:pPr>
+        <w:rPr>
+          <w:rFonts w:ascii="Monospaced" w:eastAsia="Times New Roman" w:hAnsi="Monospaced"/>
+          <w:color w:val="000000"/>
+          <w:sz w:val="27"/>
+          <w:szCs w:val="27"/>
+        </w:rPr>
+      </w:pPr>
+    </w:p>
+    <w:p>
+      <w:pPr>
+        <w:rPr>
+          <w:rFonts w:eastAsia="Times New Roman"/>
+        </w:rPr>
+      </w:pPr>
+      <w:r>
+        <w:rPr>
+          <w:rFonts w:ascii="Monospaced" w:eastAsia="Times New Roman" w:hAnsi="Monospaced"/>
+          <w:color w:val="000000"/>
+          <w:sz w:val="27"/>
+          <w:szCs w:val="27"/>
+        </w:rPr>
+        <w:br/>
+        <w:t>*********************** ANALYSIS NOTES AND ERRORS ************************</w:t>
+      </w:r>
+      <w:r>
+        <w:rPr>
+          <w:rFonts w:ascii="Monospaced" w:eastAsia="Times New Roman" w:hAnsi="Monospaced"/>
+          <w:color w:val="000000"/>
+          <w:sz w:val="27"/>
+          <w:szCs w:val="27"/>
+        </w:rPr>
+        <w:br/>
+      </w:r>
+      <w:r>
+        <w:rPr>
+          <w:rFonts w:ascii="Monospaced" w:eastAsia="Times New Roman" w:hAnsi="Monospaced"/>
+          <w:color w:val="000000"/>
+          <w:sz w:val="27"/>
+          <w:szCs w:val="27"/>
+        </w:rPr>
+        <w:br/>
+        <w:t>Level of confidence for all confidence intervals in output:</w:t>
+      </w:r>
+      <w:r>
+        <w:rPr>
+          <w:rFonts w:ascii="Monospaced" w:eastAsia="Times New Roman" w:hAnsi="Monospaced"/>
+          <w:color w:val="000000"/>
+          <w:sz w:val="27"/>
+          <w:szCs w:val="27"/>
+        </w:rPr>
+        <w:br/>
+        <w:t>  95.0000</w:t>
+      </w:r>
+      <w:r>
+        <w:rPr>
+          <w:rFonts w:ascii="Monospaced" w:eastAsia="Times New Roman" w:hAnsi="Monospaced"/>
+          <w:color w:val="000000"/>
+          <w:sz w:val="27"/>
+          <w:szCs w:val="27"/>
+        </w:rPr>
+        <w:br/>
+      </w:r>
+      <w:r>
+        <w:rPr>
+          <w:rFonts w:ascii="Monospaced" w:eastAsia="Times New Roman" w:hAnsi="Monospaced"/>
+          <w:color w:val="000000"/>
+          <w:sz w:val="27"/>
+          <w:szCs w:val="27"/>
+        </w:rPr>
+        <w:br/>
+        <w:t>NOTE: The following variables were mean centered prior to analysis:</w:t>
+      </w:r>
+      <w:r>
+        <w:rPr>
+          <w:rFonts w:ascii="Monospaced" w:eastAsia="Times New Roman" w:hAnsi="Monospaced"/>
+          <w:color w:val="000000"/>
+          <w:sz w:val="27"/>
+          <w:szCs w:val="27"/>
+        </w:rPr>
+        <w:br/>
+        <w:t>          </w:t>
+      </w:r>
+      <w:proofErr w:type="spellStart"/>
+      <w:r>
+        <w:rPr>
+          <w:rFonts w:ascii="Monospaced" w:eastAsia="Times New Roman" w:hAnsi="Monospaced"/>
+          <w:color w:val="000000"/>
+          <w:sz w:val="27"/>
+          <w:szCs w:val="27"/>
+        </w:rPr>
+        <w:t>Illitera</w:t>
+      </w:r>
+      <w:proofErr w:type="spellEnd"/>
+      <w:r>
+        <w:rPr>
+          <w:rFonts w:ascii="Monospaced" w:eastAsia="Times New Roman" w:hAnsi="Monospaced"/>
+          <w:color w:val="000000"/>
+          <w:sz w:val="27"/>
+          <w:szCs w:val="27"/>
+        </w:rPr>
+        <w:br/>
+      </w:r>
+      <w:r>
+        <w:rPr>
+          <w:rFonts w:ascii="Monospaced" w:eastAsia="Times New Roman" w:hAnsi="Monospaced"/>
+          <w:color w:val="000000"/>
+          <w:sz w:val="27"/>
+          <w:szCs w:val="27"/>
+        </w:rPr>
+        <w:lastRenderedPageBreak/>
+        <w:br/>
+        <w:t>NOTE: Variables names longer than eight characters can produce incorrect output.</w:t>
+      </w:r>
+      <w:r>
+        <w:rPr>
+          <w:rFonts w:ascii="Monospaced" w:eastAsia="Times New Roman" w:hAnsi="Monospaced"/>
+          <w:color w:val="000000"/>
+          <w:sz w:val="27"/>
+          <w:szCs w:val="27"/>
+        </w:rPr>
+        <w:br/>
+        <w:t>      Shorter variable names are recommended.</w:t>
+      </w:r>
+      <w:r>
+        <w:rPr>
+          <w:rFonts w:ascii="Monospaced" w:eastAsia="Times New Roman" w:hAnsi="Monospaced"/>
+          <w:color w:val="000000"/>
+          <w:sz w:val="27"/>
+          <w:szCs w:val="27"/>
+        </w:rPr>
+        <w:br/>
+      </w:r>
+      <w:r>
+        <w:rPr>
+          <w:rFonts w:ascii="Monospaced" w:eastAsia="Times New Roman" w:hAnsi="Monospaced"/>
+          <w:color w:val="000000"/>
+          <w:sz w:val="27"/>
+          <w:szCs w:val="27"/>
+        </w:rPr>
+        <w:br/>
+        <w:t>------ END MATRIX -----</w:t>
+      </w:r>
+      <w:r>
+        <w:rPr>
+          <w:rFonts w:eastAsia="Times New Roman"/>
+        </w:rPr>
+        <w:br/>
+        <w:t>  </w:t>
+      </w:r>
+    </w:p>
     <w:p/>
     <w:sectPr>
       <w:pgSz w:w="12240" w:h="15840"/>
@@ -1255,6 +3525,22 @@
       <w:contextualSpacing/>
     </w:pPr>
   </w:style>
+  <w:style w:type="table" w:styleId="TableGrid">
+    <w:name w:val="Table Grid"/>
+    <w:basedOn w:val="TableNormal"/>
+    <w:uiPriority w:val="39"/>
+    <w:rsid w:val="00E80366"/>
+    <w:tblPr>
+      <w:tblBorders>
+        <w:top w:val="single" w:sz="4" w:space="0" w:color="auto"/>
+        <w:left w:val="single" w:sz="4" w:space="0" w:color="auto"/>
+        <w:bottom w:val="single" w:sz="4" w:space="0" w:color="auto"/>
+        <w:right w:val="single" w:sz="4" w:space="0" w:color="auto"/>
+        <w:insideH w:val="single" w:sz="4" w:space="0" w:color="auto"/>
+        <w:insideV w:val="single" w:sz="4" w:space="0" w:color="auto"/>
+      </w:tblBorders>
+    </w:tblPr>
+  </w:style>
 </w:styles>
 </file>
 

</xml_diff>